<commit_message>
Load and Break point
</commit_message>
<xml_diff>
--- a/reports/TEST PLAN.docx
+++ b/reports/TEST PLAN.docx
@@ -21,7 +21,7 @@
           <w:szCs w:val="60"/>
           <w:highlight w:val="white"/>
         </w:rPr>
-        <w:t>Book Store Project</w:t>
+        <w:t>BOOK STORE PROJECT</w:t>
       </w:r>
     </w:p>
     <w:p>
@@ -2774,7 +2774,7 @@
                 <w:sz w:val="20"/>
                 <w:szCs w:val="20"/>
               </w:rPr>
-              <w:t>FRD (from the client)</w:t>
+              <w:t>Test Case</w:t>
             </w:r>
           </w:p>
         </w:tc>
@@ -3096,15 +3096,7 @@
                 <w:sz w:val="20"/>
                 <w:szCs w:val="20"/>
               </w:rPr>
-              <w:t>Web</w:t>
-            </w:r>
-            <w:r>
-              <w:rPr>
-                <w:rFonts w:ascii="Poppins" w:eastAsia="Poppins" w:hAnsi="Poppins" w:cs="Poppins"/>
-                <w:sz w:val="20"/>
-                <w:szCs w:val="20"/>
-              </w:rPr>
-              <w:t xml:space="preserve"> App</w:t>
+              <w:t>Web App</w:t>
             </w:r>
           </w:p>
         </w:tc>
@@ -3655,16 +3647,7 @@
           <w:szCs w:val="20"/>
           <w:lang w:val="en-US"/>
         </w:rPr>
-        <w:t>management) against requirements</w:t>
-      </w:r>
-      <w:r>
-        <w:rPr>
-          <w:rFonts w:ascii="Poppins" w:eastAsia="Poppins" w:hAnsi="Poppins" w:cs="Poppins"/>
-          <w:sz w:val="20"/>
-          <w:szCs w:val="20"/>
-          <w:lang w:val="en-US"/>
-        </w:rPr>
-        <w:t>.</w:t>
+        <w:t>management) against requirements.</w:t>
       </w:r>
     </w:p>
     <w:p>
@@ -3838,16 +3821,7 @@
           <w:szCs w:val="20"/>
           <w:lang w:val="en-US"/>
         </w:rPr>
-        <w:t>Security Testing: Validate authentication, authorization, and data protection mechanisms</w:t>
-      </w:r>
-      <w:r>
-        <w:rPr>
-          <w:rFonts w:ascii="Poppins" w:eastAsia="Times New Roman" w:hAnsi="Poppins" w:cs="Poppins"/>
-          <w:sz w:val="20"/>
-          <w:szCs w:val="20"/>
-          <w:lang w:val="en-US"/>
-        </w:rPr>
-        <w:t>.</w:t>
+        <w:t>Security Testing: Validate authentication, authorization, and data protection mechanisms.</w:t>
       </w:r>
     </w:p>
     <w:p>
@@ -9046,7 +9020,6 @@
         </w:rPr>
         <w:t xml:space="preserve"> </w:t>
       </w:r>
-      <w:proofErr w:type="gramStart"/>
       <w:r>
         <w:rPr>
           <w:rFonts w:ascii="Poppins" w:eastAsia="Poppins" w:hAnsi="Poppins" w:cs="Poppins"/>
@@ -9055,18 +9028,7 @@
           <w:sz w:val="20"/>
           <w:szCs w:val="20"/>
         </w:rPr>
-        <w:t>Entry</w:t>
-      </w:r>
-      <w:proofErr w:type="gramEnd"/>
-      <w:r>
-        <w:rPr>
-          <w:rFonts w:ascii="Poppins" w:eastAsia="Poppins" w:hAnsi="Poppins" w:cs="Poppins"/>
-          <w:b/>
-          <w:color w:val="000000"/>
-          <w:sz w:val="20"/>
-          <w:szCs w:val="20"/>
-        </w:rPr>
-        <w:t xml:space="preserve"> Criteria</w:t>
+        <w:t>Entry Criteria</w:t>
       </w:r>
     </w:p>
     <w:p>
@@ -9261,7 +9223,6 @@
         </w:rPr>
         <w:t xml:space="preserve"> </w:t>
       </w:r>
-      <w:proofErr w:type="gramStart"/>
       <w:r>
         <w:rPr>
           <w:rFonts w:ascii="Poppins" w:eastAsia="Poppins" w:hAnsi="Poppins" w:cs="Poppins"/>
@@ -9270,18 +9231,7 @@
           <w:sz w:val="20"/>
           <w:szCs w:val="20"/>
         </w:rPr>
-        <w:t>Exit</w:t>
-      </w:r>
-      <w:proofErr w:type="gramEnd"/>
-      <w:r>
-        <w:rPr>
-          <w:rFonts w:ascii="Poppins" w:eastAsia="Poppins" w:hAnsi="Poppins" w:cs="Poppins"/>
-          <w:b/>
-          <w:color w:val="000000"/>
-          <w:sz w:val="20"/>
-          <w:szCs w:val="20"/>
-        </w:rPr>
-        <w:t xml:space="preserve"> Criteria</w:t>
+        <w:t>Exit Criteria</w:t>
       </w:r>
     </w:p>
     <w:p>
@@ -9346,16 +9296,7 @@
           <w:szCs w:val="20"/>
           <w:lang w:val="en-US"/>
         </w:rPr>
-        <w:t>Book Store Project</w:t>
-      </w:r>
-      <w:r>
-        <w:rPr>
-          <w:rFonts w:ascii="Poppins" w:eastAsia="Times New Roman" w:hAnsi="Poppins" w:cs="Poppins"/>
-          <w:sz w:val="20"/>
-          <w:szCs w:val="20"/>
-          <w:lang w:val="en-US"/>
-        </w:rPr>
-        <w:t xml:space="preserve"> </w:t>
+        <w:t xml:space="preserve">Book Store Project </w:t>
       </w:r>
       <w:r>
         <w:rPr>
@@ -9427,15 +9368,7 @@
           <w:sz w:val="20"/>
           <w:szCs w:val="20"/>
         </w:rPr>
-        <w:t xml:space="preserve"> </w:t>
-      </w:r>
-      <w:r>
-        <w:rPr>
-          <w:rFonts w:ascii="Poppins" w:eastAsia="Poppins" w:hAnsi="Poppins" w:cs="Poppins"/>
-          <w:sz w:val="20"/>
-          <w:szCs w:val="20"/>
-        </w:rPr>
-        <w:t>100% coverage</w:t>
+        <w:t xml:space="preserve"> 100% coverage</w:t>
       </w:r>
       <w:r>
         <w:rPr>
@@ -9479,39 +9412,7 @@
           <w:sz w:val="20"/>
           <w:szCs w:val="20"/>
         </w:rPr>
-        <w:t xml:space="preserve"> (</w:t>
-      </w:r>
-      <w:r>
-        <w:rPr>
-          <w:rFonts w:ascii="Poppins" w:eastAsia="Poppins" w:hAnsi="Poppins" w:cs="Poppins"/>
-          <w:sz w:val="20"/>
-          <w:szCs w:val="20"/>
-        </w:rPr>
-        <w:t>98%+ pass rate</w:t>
-      </w:r>
-      <w:r>
-        <w:rPr>
-          <w:rFonts w:ascii="Poppins" w:eastAsia="Poppins" w:hAnsi="Poppins" w:cs="Poppins"/>
-          <w:sz w:val="20"/>
-          <w:szCs w:val="20"/>
-        </w:rPr>
-        <w:t xml:space="preserve"> </w:t>
-      </w:r>
-      <w:r>
-        <w:rPr>
-          <w:rFonts w:ascii="Poppins" w:eastAsia="Poppins" w:hAnsi="Poppins" w:cs="Poppins"/>
-          <w:sz w:val="20"/>
-          <w:szCs w:val="20"/>
-        </w:rPr>
-        <w:t>55/56 passed</w:t>
-      </w:r>
-      <w:r>
-        <w:rPr>
-          <w:rFonts w:ascii="Poppins" w:eastAsia="Poppins" w:hAnsi="Poppins" w:cs="Poppins"/>
-          <w:sz w:val="20"/>
-          <w:szCs w:val="20"/>
-        </w:rPr>
-        <w:t>)</w:t>
+        <w:t xml:space="preserve"> (98%+ pass rate 55/56 passed)</w:t>
       </w:r>
     </w:p>
     <w:p>
@@ -9563,7 +9464,6 @@
         </w:rPr>
         <w:t xml:space="preserve"> </w:t>
       </w:r>
-      <w:proofErr w:type="gramStart"/>
       <w:r>
         <w:rPr>
           <w:rFonts w:ascii="Poppins" w:eastAsia="Poppins" w:hAnsi="Poppins" w:cs="Poppins"/>
@@ -9571,17 +9471,7 @@
           <w:sz w:val="20"/>
           <w:szCs w:val="20"/>
         </w:rPr>
-        <w:t>Suspension</w:t>
-      </w:r>
-      <w:proofErr w:type="gramEnd"/>
-      <w:r>
-        <w:rPr>
-          <w:rFonts w:ascii="Poppins" w:eastAsia="Poppins" w:hAnsi="Poppins" w:cs="Poppins"/>
-          <w:b/>
-          <w:sz w:val="20"/>
-          <w:szCs w:val="20"/>
-        </w:rPr>
-        <w:t xml:space="preserve"> Criteria &amp; Resumption Requirements</w:t>
+        <w:t>Suspension Criteria &amp; Resumption Requirements</w:t>
       </w:r>
     </w:p>
     <w:p>
@@ -10886,23 +10776,7 @@
                 <w:sz w:val="20"/>
                 <w:szCs w:val="20"/>
               </w:rPr>
-              <w:t>14</w:t>
-            </w:r>
-            <w:r>
-              <w:rPr>
-                <w:rFonts w:ascii="Poppins" w:eastAsia="Poppins" w:hAnsi="Poppins" w:cs="Poppins"/>
-                <w:sz w:val="20"/>
-                <w:szCs w:val="20"/>
-              </w:rPr>
-              <w:t xml:space="preserve"> </w:t>
-            </w:r>
-            <w:r>
-              <w:rPr>
-                <w:rFonts w:ascii="Poppins" w:eastAsia="Poppins" w:hAnsi="Poppins" w:cs="Poppins"/>
-                <w:sz w:val="20"/>
-                <w:szCs w:val="20"/>
-              </w:rPr>
-              <w:t>Apr</w:t>
+              <w:t>14 Apr</w:t>
             </w:r>
           </w:p>
         </w:tc>
@@ -12295,15 +12169,7 @@
                 <w:sz w:val="20"/>
                 <w:szCs w:val="20"/>
               </w:rPr>
-              <w:t xml:space="preserve">31 </w:t>
-            </w:r>
-            <w:r>
-              <w:rPr>
-                <w:rFonts w:ascii="Poppins" w:eastAsia="Poppins" w:hAnsi="Poppins" w:cs="Poppins"/>
-                <w:sz w:val="20"/>
-                <w:szCs w:val="20"/>
-              </w:rPr>
-              <w:t>Mar</w:t>
+              <w:t>31 Mar</w:t>
             </w:r>
           </w:p>
         </w:tc>
@@ -12811,25 +12677,7 @@
                 <w:sz w:val="20"/>
                 <w:szCs w:val="20"/>
               </w:rPr>
-              <w:t>14</w:t>
-            </w:r>
-            <w:r>
-              <w:rPr>
-                <w:rFonts w:ascii="Poppins" w:eastAsia="Poppins" w:hAnsi="Poppins" w:cs="Poppins"/>
-                <w:b/>
-                <w:sz w:val="20"/>
-                <w:szCs w:val="20"/>
-              </w:rPr>
-              <w:t xml:space="preserve"> </w:t>
-            </w:r>
-            <w:r>
-              <w:rPr>
-                <w:rFonts w:ascii="Poppins" w:eastAsia="Poppins" w:hAnsi="Poppins" w:cs="Poppins"/>
-                <w:b/>
-                <w:sz w:val="20"/>
-                <w:szCs w:val="20"/>
-              </w:rPr>
-              <w:t>Apr</w:t>
+              <w:t>14 Apr</w:t>
             </w:r>
           </w:p>
         </w:tc>
@@ -19176,6 +19024,7 @@
   <w:style w:type="character" w:default="1" w:styleId="DefaultParagraphFont">
     <w:name w:val="Default Paragraph Font"/>
     <w:uiPriority w:val="1"/>
+    <w:semiHidden/>
     <w:unhideWhenUsed/>
   </w:style>
   <w:style w:type="table" w:default="1" w:styleId="TableNormal">

</xml_diff>